<commit_message>
Made tokenizer as a function for named entity
</commit_message>
<xml_diff>
--- a/Documentation/Named Entity Description.docx
+++ b/Documentation/Named Entity Description.docx
@@ -6,6 +6,17 @@
       <w:r>
         <w:t>Named Entity Description :</w:t>
       </w:r>
+      <w:r>
+        <w:t>’</w:t>
+      </w:r>
+    </w:p>
+    <w:p>
+      <w:r>
+        <w:t>parser = nltk.parse.malt.MaltParser(working_dir="c:\maltparser-1.7.2",mco="engmalt.linear-1.7", additional_java_args=['-Xmx512m'])</w:t>
+      </w:r>
+    </w:p>
+    <w:p/>
+    <w:p>
       <w:bookmarkStart w:id="0" w:name="_GoBack"/>
       <w:bookmarkEnd w:id="0"/>
     </w:p>

</xml_diff>